<commit_message>
Cambio caratula Manual Instalacion.docx
</commit_message>
<xml_diff>
--- a/Proyecto final/manuales de instalacion/Manual Instalacion.docx
+++ b/Proyecto final/manuales de instalacion/Manual Instalacion.docx
@@ -3,65 +3,398 @@
 <w:document xmlns:ve="http://schemas.openxmlformats.org/markup-compatibility/2006" xmlns:o="urn:schemas-microsoft-com:office:office" xmlns:r="http://schemas.openxmlformats.org/officeDocument/2006/relationships" xmlns:m="http://schemas.openxmlformats.org/officeDocument/2006/math" xmlns:v="urn:schemas-microsoft-com:vml" xmlns:wp="http://schemas.openxmlformats.org/drawingml/2006/wordprocessingDrawing" xmlns:w10="urn:schemas-microsoft-com:office:word" xmlns:w="http://schemas.openxmlformats.org/wordprocessingml/2006/main" xmlns:wne="http://schemas.microsoft.com/office/word/2006/wordml">
   <w:body>
     <w:p>
+      <w:r>
+        <w:rPr>
+          <w:noProof/>
+          <w:lang w:eastAsia="es-ES"/>
+        </w:rPr>
+        <w:pict>
+          <v:group id="_x0000_s1041" style="position:absolute;margin-left:-5.2pt;margin-top:-16.05pt;width:611.8pt;height:649.85pt;z-index:251662336;mso-position-horizontal-relative:page;mso-position-vertical-relative:margin" coordorigin=",1440" coordsize="12239,12960" o:allowincell="f">
+            <v:group id="_x0000_s1042" style="position:absolute;top:9661;width:12239;height:4739;mso-position-horizontal:center;mso-position-horizontal-relative:margin;mso-position-vertical:bottom;mso-position-vertical-relative:margin" coordorigin="-6,3399" coordsize="12197,4253">
+              <v:group id="_x0000_s1043" style="position:absolute;left:-6;top:3717;width:12189;height:3550" coordorigin="18,7468" coordsize="12189,3550">
+                <v:shape id="_x0000_s1044" style="position:absolute;left:18;top:7837;width:7132;height:2863" coordsize="7132,2863" path="m,l17,2863,7132,2578r,-2378l,xe" fillcolor="#a7bfde" stroked="f">
+                  <v:fill opacity=".5"/>
+                  <v:path arrowok="t"/>
+                </v:shape>
+                <v:shape id="_x0000_s1045" style="position:absolute;left:7150;top:7468;width:3466;height:3550" coordsize="3466,3550" path="m,569l,2930r3466,620l3466,,,569xe" fillcolor="#d3dfee" stroked="f">
+                  <v:fill opacity=".5"/>
+                  <v:path arrowok="t"/>
+                </v:shape>
+                <v:shape id="_x0000_s1046" style="position:absolute;left:10616;top:7468;width:1591;height:3550" coordsize="1591,3550" path="m,l,3550,1591,2746r,-2009l,xe" fillcolor="#a7bfde" stroked="f">
+                  <v:fill opacity=".5"/>
+                  <v:path arrowok="t"/>
+                </v:shape>
+              </v:group>
+              <v:shape id="_x0000_s1047" style="position:absolute;left:8071;top:4069;width:4120;height:2913" coordsize="4120,2913" path="m1,251l,2662r4120,251l4120,,1,251xe" fillcolor="#d8d8d8" stroked="f">
+                <v:path arrowok="t"/>
+              </v:shape>
+              <v:shape id="_x0000_s1048" style="position:absolute;left:4104;top:3399;width:3985;height:4236" coordsize="3985,4236" path="m,l,4236,3985,3349r,-2428l,xe" fillcolor="#bfbfbf" stroked="f">
+                <v:path arrowok="t"/>
+              </v:shape>
+              <v:shape id="_x0000_s1049" style="position:absolute;left:18;top:3399;width:4086;height:4253" coordsize="4086,4253" path="m4086,r-2,4253l,3198,,1072,4086,xe" fillcolor="#d8d8d8" stroked="f">
+                <v:path arrowok="t"/>
+              </v:shape>
+              <v:shape id="_x0000_s1050" style="position:absolute;left:17;top:3617;width:2076;height:3851" coordsize="2076,3851" path="m,921l2060,r16,3851l,2981,,921xe" fillcolor="#d3dfee" stroked="f">
+                <v:fill opacity="45875f"/>
+                <v:path arrowok="t"/>
+              </v:shape>
+              <v:shape id="_x0000_s1051" style="position:absolute;left:2077;top:3617;width:6011;height:3835" coordsize="6011,3835" path="m,l17,3835,6011,2629r,-1390l,xe" fillcolor="#a7bfde" stroked="f">
+                <v:fill opacity="45875f"/>
+                <v:path arrowok="t"/>
+              </v:shape>
+              <v:shape id="_x0000_s1052" style="position:absolute;left:8088;top:3835;width:4102;height:3432" coordsize="4102,3432" path="m,1038l,2411,4102,3432,4102,,,1038xe" fillcolor="#d3dfee" stroked="f">
+                <v:fill opacity="45875f"/>
+                <v:path arrowok="t"/>
+              </v:shape>
+            </v:group>
+            <v:rect id="_x0000_s1053" style="position:absolute;left:1800;top:1440;width:8638;height:1935;mso-position-horizontal:center;mso-position-horizontal-relative:margin;mso-position-vertical:top;mso-position-vertical-relative:margin" filled="f" stroked="f">
+              <v:textbox style="mso-next-textbox:#_x0000_s1053;mso-fit-shape-to-text:t">
+                <w:txbxContent>
+                  <w:p>
+                    <w:pPr>
+                      <w:spacing w:after="0"/>
+                      <w:jc w:val="center"/>
+                      <w:rPr>
+                        <w:b/>
+                        <w:bCs/>
+                        <w:color w:val="808080"/>
+                        <w:sz w:val="48"/>
+                        <w:szCs w:val="48"/>
+                      </w:rPr>
+                    </w:pPr>
+                    <w:r>
+                      <w:rPr>
+                        <w:b/>
+                        <w:bCs/>
+                        <w:color w:val="808080"/>
+                        <w:sz w:val="48"/>
+                        <w:szCs w:val="48"/>
+                      </w:rPr>
+                      <w:t>UNIVERSIDAD TECONOLÓGICA NACIONAL                    FACULTAD REGIONAL CÓRDOBA</w:t>
+                    </w:r>
+                  </w:p>
+                  <w:p>
+                    <w:pPr>
+                      <w:spacing w:after="0"/>
+                      <w:rPr>
+                        <w:b/>
+                        <w:bCs/>
+                        <w:color w:val="808080"/>
+                        <w:sz w:val="32"/>
+                        <w:szCs w:val="32"/>
+                      </w:rPr>
+                    </w:pPr>
+                  </w:p>
+                </w:txbxContent>
+              </v:textbox>
+            </v:rect>
+            <v:rect id="_x0000_s1054" style="position:absolute;left:6494;top:11161;width:4998;height:1127;mso-position-horizontal-relative:margin;mso-position-vertical-relative:margin" filled="f" stroked="f">
+              <v:textbox style="mso-next-textbox:#_x0000_s1054;mso-fit-shape-to-text:t">
+                <w:txbxContent>
+                  <w:p>
+                    <w:pPr>
+                      <w:jc w:val="right"/>
+                      <w:rPr>
+                        <w:sz w:val="56"/>
+                        <w:szCs w:val="56"/>
+                      </w:rPr>
+                    </w:pPr>
+                    <w:r>
+                      <w:rPr>
+                        <w:sz w:val="56"/>
+                        <w:szCs w:val="56"/>
+                      </w:rPr>
+                      <w:t>06/10/2013</w:t>
+                    </w:r>
+                  </w:p>
+                </w:txbxContent>
+              </v:textbox>
+            </v:rect>
+            <v:rect id="_x0000_s1055" style="position:absolute;left:1800;top:2294;width:8638;height:7268;mso-position-horizontal:center;mso-position-horizontal-relative:margin;mso-position-vertical-relative:margin;v-text-anchor:bottom" filled="f" stroked="f">
+              <v:textbox style="mso-next-textbox:#_x0000_s1055">
+                <w:txbxContent>
+                  <w:p>
+                    <w:pPr>
+                      <w:spacing w:after="0"/>
+                      <w:jc w:val="center"/>
+                      <w:rPr>
+                        <w:b/>
+                        <w:bCs/>
+                        <w:color w:val="1F497D"/>
+                        <w:sz w:val="72"/>
+                        <w:szCs w:val="72"/>
+                      </w:rPr>
+                    </w:pPr>
+                  </w:p>
+                  <w:p>
+                    <w:pPr>
+                      <w:spacing w:after="0"/>
+                      <w:jc w:val="center"/>
+                      <w:rPr>
+                        <w:b/>
+                        <w:bCs/>
+                        <w:color w:val="1F497D"/>
+                        <w:sz w:val="72"/>
+                        <w:szCs w:val="72"/>
+                      </w:rPr>
+                    </w:pPr>
+                    <w:r>
+                      <w:rPr>
+                        <w:b/>
+                        <w:bCs/>
+                        <w:color w:val="1F497D"/>
+                        <w:sz w:val="72"/>
+                        <w:szCs w:val="72"/>
+                      </w:rPr>
+                      <w:t>Proyecto Final               Optical Marketing</w:t>
+                    </w:r>
+                  </w:p>
+                  <w:p>
+                    <w:pPr>
+                      <w:jc w:val="center"/>
+                      <w:rPr>
+                        <w:b/>
+                        <w:bCs/>
+                        <w:color w:val="808080"/>
+                        <w:sz w:val="44"/>
+                        <w:szCs w:val="44"/>
+                      </w:rPr>
+                    </w:pPr>
+                    <w:r>
+                      <w:rPr>
+                        <w:b/>
+                        <w:bCs/>
+                        <w:color w:val="808080"/>
+                        <w:sz w:val="44"/>
+                        <w:szCs w:val="44"/>
+                      </w:rPr>
+                      <w:t xml:space="preserve">Manual de Instalación </w:t>
+                    </w:r>
+                  </w:p>
+                  <w:p>
+                    <w:pPr>
+                      <w:spacing w:after="0"/>
+                      <w:rPr>
+                        <w:b/>
+                        <w:bCs/>
+                        <w:color w:val="808080"/>
+                        <w:sz w:val="28"/>
+                        <w:szCs w:val="28"/>
+                        <w:u w:val="single"/>
+                      </w:rPr>
+                    </w:pPr>
+                    <w:r>
+                      <w:rPr>
+                        <w:b/>
+                        <w:bCs/>
+                        <w:color w:val="808080"/>
+                        <w:sz w:val="28"/>
+                        <w:szCs w:val="28"/>
+                        <w:u w:val="single"/>
+                      </w:rPr>
+                      <w:t>Profesores:</w:t>
+                    </w:r>
+                  </w:p>
+                  <w:p>
+                    <w:pPr>
+                      <w:spacing w:after="0" w:line="240" w:lineRule="auto"/>
+                      <w:rPr>
+                        <w:b/>
+                        <w:bCs/>
+                        <w:color w:val="808080"/>
+                        <w:sz w:val="28"/>
+                        <w:szCs w:val="28"/>
+                      </w:rPr>
+                    </w:pPr>
+                    <w:r>
+                      <w:rPr>
+                        <w:b/>
+                        <w:bCs/>
+                        <w:color w:val="808080"/>
+                        <w:sz w:val="28"/>
+                        <w:szCs w:val="28"/>
+                      </w:rPr>
+                      <w:t xml:space="preserve">Zohil, Julio Cesar Nelson </w:t>
+                    </w:r>
+                  </w:p>
+                  <w:p>
+                    <w:pPr>
+                      <w:spacing w:after="0" w:line="240" w:lineRule="auto"/>
+                      <w:rPr>
+                        <w:b/>
+                        <w:bCs/>
+                        <w:color w:val="808080"/>
+                        <w:sz w:val="28"/>
+                        <w:szCs w:val="28"/>
+                      </w:rPr>
+                    </w:pPr>
+                    <w:r>
+                      <w:rPr>
+                        <w:b/>
+                        <w:bCs/>
+                        <w:color w:val="808080"/>
+                        <w:sz w:val="28"/>
+                        <w:szCs w:val="28"/>
+                      </w:rPr>
+                      <w:t xml:space="preserve">Aquino, Francisco </w:t>
+                    </w:r>
+                  </w:p>
+                  <w:p>
+                    <w:pPr>
+                      <w:spacing w:after="0" w:line="240" w:lineRule="auto"/>
+                      <w:rPr>
+                        <w:b/>
+                        <w:bCs/>
+                        <w:color w:val="808080"/>
+                        <w:sz w:val="28"/>
+                        <w:szCs w:val="28"/>
+                      </w:rPr>
+                    </w:pPr>
+                    <w:r>
+                      <w:rPr>
+                        <w:b/>
+                        <w:bCs/>
+                        <w:color w:val="808080"/>
+                        <w:sz w:val="28"/>
+                        <w:szCs w:val="28"/>
+                      </w:rPr>
+                      <w:t>Jaime, Natalia</w:t>
+                    </w:r>
+                  </w:p>
+                  <w:p>
+                    <w:pPr>
+                      <w:spacing w:after="0"/>
+                      <w:rPr>
+                        <w:b/>
+                        <w:bCs/>
+                        <w:color w:val="808080"/>
+                        <w:sz w:val="28"/>
+                        <w:szCs w:val="28"/>
+                        <w:u w:val="single"/>
+                      </w:rPr>
+                    </w:pPr>
+                    <w:r>
+                      <w:rPr>
+                        <w:b/>
+                        <w:bCs/>
+                        <w:color w:val="808080"/>
+                        <w:sz w:val="28"/>
+                        <w:szCs w:val="28"/>
+                        <w:u w:val="single"/>
+                      </w:rPr>
+                      <w:t xml:space="preserve">Grupo 4:                                                                             </w:t>
+                    </w:r>
+                  </w:p>
+                  <w:p>
+                    <w:pPr>
+                      <w:spacing w:after="0" w:line="240" w:lineRule="auto"/>
+                      <w:rPr>
+                        <w:b/>
+                        <w:bCs/>
+                        <w:color w:val="808080"/>
+                        <w:sz w:val="28"/>
+                        <w:szCs w:val="28"/>
+                      </w:rPr>
+                    </w:pPr>
+                    <w:r>
+                      <w:rPr>
+                        <w:b/>
+                        <w:bCs/>
+                        <w:color w:val="808080"/>
+                        <w:sz w:val="28"/>
+                        <w:szCs w:val="28"/>
+                      </w:rPr>
+                      <w:t>Carlos Kapica 51482                                                                                       Rodrigo Liberal 51658</w:t>
+                    </w:r>
+                  </w:p>
+                  <w:p>
+                    <w:pPr>
+                      <w:spacing w:after="0" w:line="240" w:lineRule="auto"/>
+                      <w:rPr>
+                        <w:b/>
+                        <w:bCs/>
+                        <w:color w:val="808080"/>
+                        <w:sz w:val="28"/>
+                        <w:szCs w:val="28"/>
+                      </w:rPr>
+                    </w:pPr>
+                    <w:r>
+                      <w:rPr>
+                        <w:b/>
+                        <w:bCs/>
+                        <w:color w:val="808080"/>
+                        <w:sz w:val="28"/>
+                        <w:szCs w:val="28"/>
+                      </w:rPr>
+                      <w:t>Julián Peker 51395</w:t>
+                    </w:r>
+                  </w:p>
+                  <w:p>
+                    <w:pPr>
+                      <w:spacing w:after="0" w:line="240" w:lineRule="auto"/>
+                      <w:rPr>
+                        <w:b/>
+                        <w:bCs/>
+                        <w:color w:val="808080"/>
+                        <w:sz w:val="32"/>
+                        <w:szCs w:val="32"/>
+                      </w:rPr>
+                    </w:pPr>
+                    <w:r>
+                      <w:rPr>
+                        <w:b/>
+                        <w:bCs/>
+                        <w:color w:val="808080" w:themeColor="text1" w:themeTint="7F"/>
+                        <w:sz w:val="28"/>
+                        <w:szCs w:val="28"/>
+                      </w:rPr>
+                      <w:t>Fernández David 53063</w:t>
+                    </w:r>
+                  </w:p>
+                </w:txbxContent>
+              </v:textbox>
+            </v:rect>
+            <w10:wrap anchorx="page" anchory="margin"/>
+          </v:group>
+        </w:pict>
+      </w:r>
+    </w:p>
+    <w:p>
       <w:pPr>
         <w:jc w:val="center"/>
         <w:rPr>
-          <w:rFonts w:ascii="Calibri" w:eastAsia="Calibri" w:hAnsi="Calibri" w:cs="Calibri"/>
+          <w:rFonts w:cstheme="minorHAnsi"/>
           <w:b/>
           <w:bCs/>
           <w:color w:val="000000"/>
-          <w:sz w:val="48"/>
-          <w:szCs w:val="48"/>
-          <w:lang w:bidi="en-US"/>
+          <w:sz w:val="52"/>
+          <w:szCs w:val="52"/>
         </w:rPr>
       </w:pPr>
       <w:r>
         <w:rPr>
-          <w:rFonts w:ascii="Calibri" w:eastAsia="Calibri" w:hAnsi="Calibri" w:cs="Calibri"/>
+          <w:rFonts w:cstheme="minorHAnsi"/>
           <w:b/>
           <w:bCs/>
+          <w:noProof/>
           <w:color w:val="000000"/>
-          <w:sz w:val="48"/>
-          <w:szCs w:val="48"/>
-          <w:lang w:bidi="en-US"/>
-        </w:rPr>
-        <w:t>UNIVERSIDAD TECNOLÓGICA NACIONAL</w:t>
-      </w:r>
-    </w:p>
-    <w:p>
-      <w:pPr>
-        <w:jc w:val="center"/>
-        <w:rPr>
-          <w:rFonts w:ascii="Calibri" w:eastAsia="Calibri" w:hAnsi="Calibri" w:cs="Calibri"/>
-          <w:b/>
-          <w:bCs/>
-          <w:color w:val="000000"/>
-          <w:sz w:val="48"/>
-          <w:szCs w:val="48"/>
-          <w:lang w:bidi="en-US"/>
-        </w:rPr>
-      </w:pPr>
-      <w:r>
-        <w:rPr>
-          <w:rFonts w:eastAsiaTheme="minorEastAsia"/>
-          <w:noProof/>
-          <w:sz w:val="48"/>
-          <w:szCs w:val="48"/>
+          <w:sz w:val="52"/>
+          <w:szCs w:val="52"/>
           <w:lang w:eastAsia="es-ES"/>
         </w:rPr>
         <w:drawing>
-          <wp:anchor distT="0" distB="0" distL="114300" distR="114300" simplePos="0" relativeHeight="251660288" behindDoc="1" locked="0" layoutInCell="1" allowOverlap="1">
+          <wp:anchor distT="0" distB="0" distL="114300" distR="114300" simplePos="0" relativeHeight="251663360" behindDoc="1" locked="0" layoutInCell="1" allowOverlap="1">
             <wp:simplePos x="0" y="0"/>
             <wp:positionH relativeFrom="column">
-              <wp:posOffset>2472690</wp:posOffset>
+              <wp:posOffset>2406015</wp:posOffset>
             </wp:positionH>
             <wp:positionV relativeFrom="paragraph">
-              <wp:posOffset>499745</wp:posOffset>
+              <wp:posOffset>262890</wp:posOffset>
             </wp:positionV>
             <wp:extent cx="552450" cy="657225"/>
             <wp:effectExtent l="19050" t="0" r="0" b="0"/>
             <wp:wrapNone/>
-            <wp:docPr id="10" name="Imagen 1"/>
+            <wp:docPr id="1" name="Imagen 1"/>
             <wp:cNvGraphicFramePr>
               <a:graphicFrameLocks xmlns:a="http://schemas.openxmlformats.org/drawingml/2006/main" noChangeAspect="1"/>
             </wp:cNvGraphicFramePr>
@@ -97,540 +430,29 @@
           </wp:anchor>
         </w:drawing>
       </w:r>
-      <w:r>
+    </w:p>
+    <w:p>
+      <w:pPr>
         <w:rPr>
-          <w:rFonts w:ascii="Calibri" w:eastAsia="Calibri" w:hAnsi="Calibri" w:cs="Calibri"/>
-          <w:b/>
-          <w:bCs/>
-          <w:color w:val="000000"/>
-          <w:sz w:val="48"/>
-          <w:szCs w:val="48"/>
-          <w:lang w:bidi="en-US"/>
-        </w:rPr>
-        <w:t>FACULTAD REGIONAL CÓRDOBA</w:t>
-      </w:r>
-    </w:p>
-    <w:p>
-      <w:pPr>
-        <w:jc w:val="both"/>
-        <w:rPr>
-          <w:rFonts w:ascii="Calibri" w:eastAsia="Calibri" w:hAnsi="Calibri" w:cs="Calibri"/>
-          <w:b/>
-          <w:bCs/>
-          <w:color w:val="000000"/>
-          <w:sz w:val="56"/>
-          <w:szCs w:val="56"/>
-          <w:lang w:bidi="en-US"/>
-        </w:rPr>
-      </w:pPr>
-    </w:p>
-    <w:p>
-      <w:pPr>
-        <w:jc w:val="center"/>
-        <w:rPr>
-          <w:rFonts w:ascii="Calibri" w:eastAsia="Calibri" w:hAnsi="Calibri" w:cs="Calibri"/>
-          <w:b/>
-          <w:bCs/>
-          <w:color w:val="000000"/>
-          <w:sz w:val="40"/>
-          <w:szCs w:val="40"/>
-          <w:lang w:bidi="en-US"/>
-        </w:rPr>
-      </w:pPr>
-      <w:r>
-        <w:rPr>
-          <w:rFonts w:ascii="Calibri" w:eastAsia="Calibri" w:hAnsi="Calibri" w:cs="Calibri"/>
-          <w:b/>
-          <w:bCs/>
-          <w:color w:val="000000"/>
-          <w:sz w:val="40"/>
-          <w:szCs w:val="40"/>
-          <w:lang w:bidi="en-US"/>
-        </w:rPr>
-        <w:t>Ingeniería en Sistemas de la información.</w:t>
-      </w:r>
-    </w:p>
-    <w:p>
-      <w:pPr>
-        <w:ind w:left="2832"/>
-        <w:rPr>
-          <w:rFonts w:ascii="Calibri" w:eastAsia="Calibri" w:hAnsi="Calibri" w:cs="Calibri"/>
-          <w:color w:val="000000"/>
-          <w:sz w:val="40"/>
-          <w:szCs w:val="40"/>
-          <w:lang w:bidi="en-US"/>
-        </w:rPr>
-      </w:pPr>
-      <w:r>
-        <w:rPr>
-          <w:rFonts w:ascii="Calibri" w:eastAsia="Calibri" w:hAnsi="Calibri" w:cs="Calibri"/>
-          <w:b/>
-          <w:bCs/>
-          <w:color w:val="000000"/>
-          <w:sz w:val="40"/>
-          <w:szCs w:val="40"/>
-          <w:lang w:bidi="en-US"/>
-        </w:rPr>
-        <w:t xml:space="preserve"> PROYECTO FINAL</w:t>
-      </w:r>
-    </w:p>
-    <w:p>
-      <w:pPr>
-        <w:jc w:val="center"/>
-        <w:rPr>
-          <w:rFonts w:ascii="Calibri" w:eastAsia="Calibri" w:hAnsi="Calibri" w:cs="Calibri"/>
+          <w:rFonts w:cstheme="minorHAnsi"/>
           <w:b/>
           <w:bCs/>
           <w:color w:val="000000"/>
           <w:sz w:val="52"/>
           <w:szCs w:val="52"/>
-          <w:lang w:bidi="en-US"/>
         </w:rPr>
       </w:pPr>
       <w:r>
         <w:rPr>
-          <w:rFonts w:eastAsiaTheme="minorEastAsia"/>
-          <w:noProof/>
-          <w:lang w:eastAsia="es-ES"/>
-        </w:rPr>
-        <w:drawing>
-          <wp:anchor distT="0" distB="0" distL="114300" distR="114300" simplePos="0" relativeHeight="251659264" behindDoc="0" locked="0" layoutInCell="1" allowOverlap="1">
-            <wp:simplePos x="0" y="0"/>
-            <wp:positionH relativeFrom="column">
-              <wp:posOffset>15240</wp:posOffset>
-            </wp:positionH>
-            <wp:positionV relativeFrom="paragraph">
-              <wp:posOffset>641350</wp:posOffset>
-            </wp:positionV>
-            <wp:extent cx="5612130" cy="1162050"/>
-            <wp:effectExtent l="19050" t="0" r="7620" b="0"/>
-            <wp:wrapThrough wrapText="bothSides">
-              <wp:wrapPolygon edited="0">
-                <wp:start x="880" y="0"/>
-                <wp:lineTo x="73" y="5666"/>
-                <wp:lineTo x="-73" y="8498"/>
-                <wp:lineTo x="-73" y="13810"/>
-                <wp:lineTo x="1100" y="16997"/>
-                <wp:lineTo x="1100" y="18767"/>
-                <wp:lineTo x="5939" y="21246"/>
-                <wp:lineTo x="8945" y="21246"/>
-                <wp:lineTo x="14957" y="21246"/>
-                <wp:lineTo x="20310" y="21246"/>
-                <wp:lineTo x="21629" y="20538"/>
-                <wp:lineTo x="21629" y="7436"/>
-                <wp:lineTo x="18403" y="5666"/>
-                <wp:lineTo x="12244" y="5311"/>
-                <wp:lineTo x="1686" y="0"/>
-                <wp:lineTo x="880" y="0"/>
-              </wp:wrapPolygon>
-            </wp:wrapThrough>
-            <wp:docPr id="11" name="Imagen 4" descr="LOGOFINAL"/>
-            <wp:cNvGraphicFramePr>
-              <a:graphicFrameLocks xmlns:a="http://schemas.openxmlformats.org/drawingml/2006/main" noChangeAspect="1"/>
-            </wp:cNvGraphicFramePr>
-            <a:graphic xmlns:a="http://schemas.openxmlformats.org/drawingml/2006/main">
-              <a:graphicData uri="http://schemas.openxmlformats.org/drawingml/2006/picture">
-                <pic:pic xmlns:pic="http://schemas.openxmlformats.org/drawingml/2006/picture">
-                  <pic:nvPicPr>
-                    <pic:cNvPr id="0" name="Picture 4" descr="LOGOFINAL"/>
-                    <pic:cNvPicPr>
-                      <a:picLocks noChangeAspect="1" noChangeArrowheads="1"/>
-                    </pic:cNvPicPr>
-                  </pic:nvPicPr>
-                  <pic:blipFill>
-                    <a:blip r:embed="rId9"/>
-                    <a:srcRect/>
-                    <a:stretch>
-                      <a:fillRect/>
-                    </a:stretch>
-                  </pic:blipFill>
-                  <pic:spPr bwMode="auto">
-                    <a:xfrm>
-                      <a:off x="0" y="0"/>
-                      <a:ext cx="5612130" cy="1162050"/>
-                    </a:xfrm>
-                    <a:prstGeom prst="rect">
-                      <a:avLst/>
-                    </a:prstGeom>
-                    <a:noFill/>
-                  </pic:spPr>
-                </pic:pic>
-              </a:graphicData>
-            </a:graphic>
-          </wp:anchor>
-        </w:drawing>
-      </w:r>
-      <w:r>
-        <w:rPr>
-          <w:rFonts w:ascii="Calibri" w:eastAsia="Calibri" w:hAnsi="Calibri" w:cs="Calibri"/>
+          <w:rFonts w:cstheme="minorHAnsi"/>
           <w:b/>
           <w:bCs/>
           <w:color w:val="000000"/>
           <w:sz w:val="52"/>
           <w:szCs w:val="52"/>
-          <w:lang w:bidi="en-US"/>
         </w:rPr>
-        <w:t>Manual de Instalación</w:t>
-      </w:r>
-    </w:p>
-    <w:p>
-      <w:pPr>
-        <w:jc w:val="center"/>
-        <w:rPr>
-          <w:rFonts w:ascii="Calibri" w:eastAsia="Calibri" w:hAnsi="Calibri" w:cs="Calibri"/>
-          <w:b/>
-          <w:bCs/>
-          <w:color w:val="000000"/>
-          <w:sz w:val="36"/>
-          <w:szCs w:val="36"/>
-          <w:lang w:bidi="en-US"/>
-        </w:rPr>
-      </w:pPr>
-    </w:p>
-    <w:p>
-      <w:pPr>
-        <w:jc w:val="center"/>
-        <w:rPr>
-          <w:rFonts w:ascii="Calibri" w:eastAsia="Calibri" w:hAnsi="Calibri" w:cs="Calibri"/>
-          <w:color w:val="000000"/>
-          <w:sz w:val="36"/>
-          <w:szCs w:val="36"/>
-          <w:lang w:bidi="en-US"/>
-        </w:rPr>
-      </w:pPr>
-    </w:p>
-    <w:p>
-      <w:pPr>
-        <w:rPr>
-          <w:rFonts w:ascii="Calibri" w:eastAsia="Calibri" w:hAnsi="Calibri" w:cs="Calibri"/>
-          <w:b/>
-          <w:bCs/>
-          <w:color w:val="000000"/>
-          <w:sz w:val="29"/>
-          <w:szCs w:val="29"/>
-          <w:lang w:bidi="en-US"/>
-        </w:rPr>
-      </w:pPr>
-    </w:p>
-    <w:p>
-      <w:pPr>
-        <w:rPr>
-          <w:rFonts w:ascii="Calibri" w:eastAsia="Calibri" w:hAnsi="Calibri" w:cs="Calibri"/>
-          <w:b/>
-          <w:bCs/>
-          <w:color w:val="000000"/>
-          <w:sz w:val="29"/>
-          <w:szCs w:val="29"/>
-          <w:lang w:bidi="en-US"/>
-        </w:rPr>
-      </w:pPr>
-      <w:r>
-        <w:rPr>
-          <w:rFonts w:ascii="Calibri" w:eastAsia="Calibri" w:hAnsi="Calibri" w:cs="Calibri"/>
-          <w:b/>
-          <w:bCs/>
-          <w:color w:val="000000"/>
-          <w:sz w:val="29"/>
-          <w:szCs w:val="29"/>
-          <w:lang w:bidi="en-US"/>
-        </w:rPr>
-        <w:t>Profesores</w:t>
-      </w:r>
-      <w:r>
-        <w:rPr>
-          <w:rFonts w:ascii="Calibri" w:eastAsia="Calibri" w:hAnsi="Calibri" w:cs="Calibri"/>
-          <w:color w:val="000000"/>
-          <w:sz w:val="29"/>
-          <w:szCs w:val="29"/>
-          <w:lang w:bidi="en-US"/>
-        </w:rPr>
-        <w:t>:    </w:t>
-      </w:r>
-      <w:r>
-        <w:rPr>
-          <w:rFonts w:ascii="Calibri" w:eastAsia="Calibri" w:hAnsi="Calibri" w:cs="Calibri"/>
-          <w:color w:val="000000"/>
-          <w:sz w:val="29"/>
-          <w:szCs w:val="29"/>
-          <w:lang w:bidi="en-US"/>
-        </w:rPr>
-        <w:tab/>
-        <w:t>Zohil, Julio Cesar Nelson</w:t>
-      </w:r>
-      <w:r>
-        <w:rPr>
-          <w:rFonts w:ascii="Calibri" w:eastAsia="Calibri" w:hAnsi="Calibri" w:cs="Calibri"/>
-          <w:color w:val="000000"/>
-          <w:sz w:val="27"/>
-          <w:szCs w:val="27"/>
-          <w:lang w:bidi="en-US"/>
-        </w:rPr>
-        <w:br/>
-      </w:r>
-      <w:r>
-        <w:rPr>
-          <w:rFonts w:ascii="Calibri" w:eastAsia="Calibri" w:hAnsi="Calibri" w:cs="Calibri"/>
-          <w:color w:val="000000"/>
-          <w:sz w:val="29"/>
-          <w:szCs w:val="29"/>
-          <w:lang w:bidi="en-US"/>
-        </w:rPr>
-        <w:t>                        </w:t>
-      </w:r>
-      <w:r>
-        <w:rPr>
-          <w:rFonts w:ascii="Calibri" w:eastAsia="Calibri" w:hAnsi="Calibri" w:cs="Calibri"/>
-          <w:color w:val="000000"/>
-          <w:sz w:val="29"/>
-          <w:szCs w:val="29"/>
-          <w:lang w:bidi="en-US"/>
-        </w:rPr>
-        <w:tab/>
-        <w:t>Aquino, Francisco</w:t>
-      </w:r>
-      <w:r>
-        <w:rPr>
-          <w:rFonts w:ascii="Calibri" w:eastAsia="Calibri" w:hAnsi="Calibri" w:cs="Calibri"/>
-          <w:color w:val="000000"/>
-          <w:sz w:val="27"/>
-          <w:szCs w:val="27"/>
-          <w:lang w:bidi="en-US"/>
-        </w:rPr>
-        <w:br/>
-      </w:r>
-      <w:r>
-        <w:rPr>
-          <w:rFonts w:ascii="Calibri" w:eastAsia="Calibri" w:hAnsi="Calibri" w:cs="Calibri"/>
-          <w:color w:val="000000"/>
-          <w:sz w:val="29"/>
-          <w:szCs w:val="29"/>
-          <w:lang w:bidi="en-US"/>
-        </w:rPr>
-        <w:t>                        </w:t>
-      </w:r>
-      <w:r>
-        <w:rPr>
-          <w:rFonts w:ascii="Calibri" w:eastAsia="Calibri" w:hAnsi="Calibri" w:cs="Calibri"/>
-          <w:color w:val="000000"/>
-          <w:sz w:val="29"/>
-          <w:szCs w:val="29"/>
-          <w:lang w:bidi="en-US"/>
-        </w:rPr>
-        <w:tab/>
-        <w:t>Jaime, Natalia</w:t>
-      </w:r>
-      <w:r>
-        <w:rPr>
-          <w:rFonts w:ascii="Calibri" w:eastAsia="Calibri" w:hAnsi="Calibri" w:cs="Calibri"/>
-          <w:color w:val="000000"/>
-          <w:sz w:val="27"/>
-          <w:szCs w:val="27"/>
-          <w:lang w:bidi="en-US"/>
-        </w:rPr>
-        <w:br/>
-      </w:r>
-      <w:r>
-        <w:rPr>
-          <w:rFonts w:ascii="Calibri" w:eastAsia="Calibri" w:hAnsi="Calibri" w:cs="Calibri"/>
-          <w:b/>
-          <w:bCs/>
-          <w:color w:val="000000"/>
-          <w:sz w:val="29"/>
-          <w:szCs w:val="29"/>
-          <w:lang w:bidi="en-US"/>
-        </w:rPr>
-        <w:t xml:space="preserve">Grupo N°:              </w:t>
-      </w:r>
-      <w:r>
-        <w:rPr>
-          <w:rFonts w:ascii="Calibri" w:eastAsia="Calibri" w:hAnsi="Calibri" w:cs="Calibri"/>
-          <w:color w:val="000000"/>
-          <w:sz w:val="29"/>
-          <w:szCs w:val="29"/>
-          <w:lang w:bidi="en-US"/>
-        </w:rPr>
-        <w:t>4</w:t>
-      </w:r>
-      <w:r>
-        <w:rPr>
-          <w:rFonts w:ascii="Calibri" w:eastAsia="Calibri" w:hAnsi="Calibri" w:cs="Calibri"/>
-          <w:color w:val="000000"/>
-          <w:sz w:val="27"/>
-          <w:szCs w:val="27"/>
-          <w:lang w:bidi="en-US"/>
-        </w:rPr>
-        <w:br/>
-      </w:r>
-      <w:r>
-        <w:rPr>
-          <w:rFonts w:ascii="Calibri" w:eastAsia="Calibri" w:hAnsi="Calibri" w:cs="Calibri"/>
-          <w:b/>
-          <w:bCs/>
-          <w:color w:val="000000"/>
-          <w:sz w:val="29"/>
-          <w:szCs w:val="29"/>
-          <w:lang w:bidi="en-US"/>
-        </w:rPr>
-        <w:t>Integrantes</w:t>
-      </w:r>
-      <w:r>
-        <w:rPr>
-          <w:rFonts w:ascii="Calibri" w:eastAsia="Calibri" w:hAnsi="Calibri" w:cs="Calibri"/>
-          <w:bCs/>
-          <w:color w:val="000000"/>
-          <w:sz w:val="29"/>
-          <w:szCs w:val="29"/>
-          <w:lang w:bidi="en-US"/>
-        </w:rPr>
-        <w:t>:   </w:t>
-      </w:r>
-      <w:r>
-        <w:rPr>
-          <w:rFonts w:ascii="Calibri" w:eastAsia="Calibri" w:hAnsi="Calibri" w:cs="Calibri"/>
-          <w:bCs/>
-          <w:color w:val="000000"/>
-          <w:sz w:val="29"/>
-          <w:lang w:bidi="en-US"/>
-        </w:rPr>
-        <w:tab/>
-        <w:t>Fernández, David     Legajo: 53063</w:t>
-      </w:r>
-    </w:p>
-    <w:p>
-      <w:pPr>
-        <w:ind w:left="2124"/>
-        <w:rPr>
-          <w:rFonts w:ascii="Calibri" w:eastAsia="Calibri" w:hAnsi="Calibri" w:cs="Calibri"/>
-          <w:color w:val="000000"/>
-          <w:sz w:val="27"/>
-          <w:szCs w:val="27"/>
-          <w:lang w:bidi="en-US"/>
-        </w:rPr>
-      </w:pPr>
-      <w:r>
-        <w:rPr>
-          <w:rFonts w:ascii="Calibri" w:eastAsia="Calibri" w:hAnsi="Calibri" w:cs="Calibri"/>
-          <w:color w:val="000000"/>
-          <w:sz w:val="29"/>
-          <w:szCs w:val="29"/>
-          <w:lang w:bidi="en-US"/>
-        </w:rPr>
-        <w:t>Kapica, Carlos            Legajo: 51482</w:t>
-      </w:r>
-    </w:p>
-    <w:p>
-      <w:pPr>
-        <w:ind w:left="2124"/>
-        <w:rPr>
-          <w:rFonts w:ascii="Calibri" w:eastAsia="Calibri" w:hAnsi="Calibri" w:cs="Calibri"/>
-          <w:color w:val="000000"/>
-          <w:sz w:val="29"/>
-          <w:szCs w:val="29"/>
-          <w:lang w:bidi="en-US"/>
-        </w:rPr>
-      </w:pPr>
-      <w:r>
-        <w:rPr>
-          <w:rFonts w:ascii="Calibri" w:eastAsia="Calibri" w:hAnsi="Calibri" w:cs="Calibri"/>
-          <w:color w:val="000000"/>
-          <w:sz w:val="29"/>
-          <w:szCs w:val="29"/>
-          <w:lang w:bidi="en-US"/>
-        </w:rPr>
-        <w:t>Liberal, Rodrigo         Legajo: 51658</w:t>
-      </w:r>
-      <w:r>
-        <w:rPr>
-          <w:rFonts w:ascii="Calibri" w:eastAsia="Calibri" w:hAnsi="Calibri" w:cs="Calibri"/>
-          <w:color w:val="000000"/>
-          <w:sz w:val="27"/>
-          <w:szCs w:val="27"/>
-          <w:lang w:bidi="en-US"/>
-        </w:rPr>
-        <w:br/>
-      </w:r>
-      <w:r>
-        <w:rPr>
-          <w:rFonts w:ascii="Calibri" w:eastAsia="Calibri" w:hAnsi="Calibri" w:cs="Calibri"/>
-          <w:color w:val="000000"/>
-          <w:sz w:val="29"/>
-          <w:szCs w:val="29"/>
-          <w:lang w:bidi="en-US"/>
-        </w:rPr>
-        <w:t>Peker, Julián               Legajo: 51395</w:t>
-      </w:r>
-    </w:p>
-    <w:p>
-      <w:pPr>
-        <w:jc w:val="both"/>
-        <w:rPr>
-          <w:rFonts w:ascii="Calibri" w:eastAsia="Calibri" w:hAnsi="Calibri" w:cs="Calibri"/>
-          <w:color w:val="000000"/>
-          <w:sz w:val="29"/>
-          <w:szCs w:val="29"/>
-          <w:lang w:bidi="en-US"/>
-        </w:rPr>
-      </w:pPr>
-      <w:r>
-        <w:rPr>
-          <w:rFonts w:ascii="Calibri" w:eastAsia="Calibri" w:hAnsi="Calibri" w:cs="Calibri"/>
-          <w:color w:val="000000"/>
-          <w:sz w:val="29"/>
-          <w:szCs w:val="29"/>
-          <w:lang w:bidi="en-US"/>
-        </w:rPr>
-        <w:t xml:space="preserve">                                    </w:t>
-      </w:r>
-    </w:p>
-    <w:p>
-      <w:pPr>
-        <w:jc w:val="both"/>
-        <w:rPr>
-          <w:rFonts w:ascii="Calibri" w:eastAsia="Calibri" w:hAnsi="Calibri" w:cs="Calibri"/>
-          <w:color w:val="000000"/>
-          <w:sz w:val="29"/>
-          <w:szCs w:val="29"/>
-          <w:lang w:bidi="en-US"/>
-        </w:rPr>
-      </w:pPr>
-      <w:r>
-        <w:rPr>
-          <w:rFonts w:ascii="Calibri" w:eastAsia="Calibri" w:hAnsi="Calibri" w:cs="Calibri"/>
-          <w:b/>
-          <w:color w:val="000000"/>
-          <w:sz w:val="29"/>
-          <w:szCs w:val="29"/>
-          <w:lang w:bidi="en-US"/>
-        </w:rPr>
-        <w:t>Curso:</w:t>
-      </w:r>
-      <w:r>
-        <w:rPr>
-          <w:rFonts w:ascii="Calibri" w:eastAsia="Calibri" w:hAnsi="Calibri" w:cs="Calibri"/>
-          <w:color w:val="000000"/>
-          <w:sz w:val="29"/>
-          <w:szCs w:val="29"/>
-          <w:lang w:bidi="en-US"/>
-        </w:rPr>
-        <w:t xml:space="preserve"> 5K4</w:t>
-      </w:r>
-    </w:p>
-    <w:p>
-      <w:pPr>
-        <w:jc w:val="both"/>
-        <w:rPr>
-          <w:rFonts w:ascii="Calibri" w:eastAsia="Calibri" w:hAnsi="Calibri" w:cs="Calibri"/>
-          <w:color w:val="000000"/>
-          <w:sz w:val="29"/>
-          <w:szCs w:val="29"/>
-          <w:lang w:bidi="en-US"/>
-        </w:rPr>
-      </w:pPr>
-    </w:p>
-    <w:p>
-      <w:pPr>
-        <w:jc w:val="both"/>
-      </w:pPr>
+        <w:br w:type="page"/>
+      </w:r>
     </w:p>
     <w:p>
       <w:pPr>
@@ -642,6 +464,7 @@
         <w:jc w:val="both"/>
       </w:pPr>
       <w:r>
+        <w:lastRenderedPageBreak/>
         <w:t>Haga doble click sobre el archivo ejecutable. Seleccione el idioma y oprima Aceptar.</w:t>
       </w:r>
     </w:p>
@@ -672,7 +495,7 @@
                     </pic:cNvPicPr>
                   </pic:nvPicPr>
                   <pic:blipFill>
-                    <a:blip r:embed="rId10"/>
+                    <a:blip r:embed="rId9"/>
                     <a:srcRect/>
                     <a:stretch>
                       <a:fillRect/>
@@ -754,7 +577,7 @@
                     </pic:cNvPicPr>
                   </pic:nvPicPr>
                   <pic:blipFill>
-                    <a:blip r:embed="rId11"/>
+                    <a:blip r:embed="rId10"/>
                     <a:srcRect/>
                     <a:stretch>
                       <a:fillRect/>
@@ -829,7 +652,6 @@
         <w:jc w:val="both"/>
       </w:pPr>
       <w:r>
-        <w:lastRenderedPageBreak/>
         <w:t>Para identificar el nombre del menú de inicio con el cual ubicar el sistema coloque el nombre en la casilla de texto y presione siguiente para continuar.</w:t>
       </w:r>
     </w:p>
@@ -843,6 +665,7 @@
           <w:noProof/>
           <w:lang w:eastAsia="es-ES"/>
         </w:rPr>
+        <w:lastRenderedPageBreak/>
         <w:drawing>
           <wp:inline distT="0" distB="0" distL="0" distR="0">
             <wp:extent cx="5000625" cy="3876675"/>
@@ -861,7 +684,7 @@
                     </pic:cNvPicPr>
                   </pic:nvPicPr>
                   <pic:blipFill>
-                    <a:blip r:embed="rId12"/>
+                    <a:blip r:embed="rId11"/>
                     <a:srcRect/>
                     <a:stretch>
                       <a:fillRect/>
@@ -900,7 +723,6 @@
         <w:jc w:val="both"/>
       </w:pPr>
       <w:r>
-        <w:lastRenderedPageBreak/>
         <w:t>Si desea colocar un icono en el escritorio seleccione la casilla. Presione siguiente para continuar la instalación.</w:t>
       </w:r>
       <w:r>
@@ -926,7 +748,7 @@
                     </pic:cNvPicPr>
                   </pic:nvPicPr>
                   <pic:blipFill>
-                    <a:blip r:embed="rId13"/>
+                    <a:blip r:embed="rId12"/>
                     <a:srcRect/>
                     <a:stretch>
                       <a:fillRect/>
@@ -997,7 +819,7 @@
                     </pic:cNvPicPr>
                   </pic:nvPicPr>
                   <pic:blipFill>
-                    <a:blip r:embed="rId14"/>
+                    <a:blip r:embed="rId13"/>
                     <a:srcRect/>
                     <a:stretch>
                       <a:fillRect/>
@@ -1072,7 +894,7 @@
                     </pic:cNvPicPr>
                   </pic:nvPicPr>
                   <pic:blipFill>
-                    <a:blip r:embed="rId15"/>
+                    <a:blip r:embed="rId14"/>
                     <a:srcRect/>
                     <a:stretch>
                       <a:fillRect/>
@@ -1146,7 +968,7 @@
                     </pic:cNvPicPr>
                   </pic:nvPicPr>
                   <pic:blipFill>
-                    <a:blip r:embed="rId16"/>
+                    <a:blip r:embed="rId15"/>
                     <a:srcRect/>
                     <a:stretch>
                       <a:fillRect/>
@@ -1176,9 +998,9 @@
       </w:r>
     </w:p>
     <w:sectPr>
-      <w:headerReference w:type="default" r:id="rId17"/>
-      <w:footerReference w:type="default" r:id="rId18"/>
-      <w:footerReference w:type="first" r:id="rId19"/>
+      <w:headerReference w:type="default" r:id="rId16"/>
+      <w:footerReference w:type="default" r:id="rId17"/>
+      <w:footerReference w:type="first" r:id="rId18"/>
       <w:pgSz w:w="11906" w:h="16838"/>
       <w:pgMar w:top="1417" w:right="1701" w:bottom="1417" w:left="1701" w:header="708" w:footer="708" w:gutter="0"/>
       <w:cols w:space="708"/>

</xml_diff>